<commit_message>
added Birthday and Ex.1.12
</commit_message>
<xml_diff>
--- a/module1.docx
+++ b/module1.docx
@@ -14,9 +14,80 @@
     </w:p>
     <w:p>
       <w:r>
-        <w:t>Unit 3, Module 1</w:t>
+        <w:t xml:space="preserve">Unit 3, </w:t>
+      </w:r>
+      <w:r>
+        <w:t xml:space="preserve">Some Computerese + </w:t>
+      </w:r>
+      <w:r>
+        <w:t>Module 1</w:t>
       </w:r>
     </w:p>
+    <w:p/>
+    <w:p/>
+    <w:p>
+      <w:pPr>
+        <w:pBdr>
+          <w:top w:val="single" w:sz="4" w:space="1" w:color="auto"/>
+        </w:pBdr>
+      </w:pPr>
+    </w:p>
+    <w:p>
+      <w:r>
+        <w:t>Ex. c.0</w:t>
+      </w:r>
+    </w:p>
+    <w:p>
+      <w:r>
+        <w:rPr>
+          <w:noProof/>
+        </w:rPr>
+        <w:drawing>
+          <wp:inline distT="0" distB="0" distL="0" distR="0" wp14:anchorId="2771E61D" wp14:editId="5795B968">
+            <wp:extent cx="2742581" cy="2071293"/>
+            <wp:effectExtent l="0" t="0" r="635" b="0"/>
+            <wp:docPr id="1" name="Picture 1" descr="Graphical user interface, text, application, email&#10;&#10;Description automatically generated"/>
+            <wp:cNvGraphicFramePr>
+              <a:graphicFrameLocks xmlns:a="http://schemas.openxmlformats.org/drawingml/2006/main" noChangeAspect="1"/>
+            </wp:cNvGraphicFramePr>
+            <a:graphic xmlns:a="http://schemas.openxmlformats.org/drawingml/2006/main">
+              <a:graphicData uri="http://schemas.openxmlformats.org/drawingml/2006/picture">
+                <pic:pic xmlns:pic="http://schemas.openxmlformats.org/drawingml/2006/picture">
+                  <pic:nvPicPr>
+                    <pic:cNvPr id="1" name="Picture 1" descr="Graphical user interface, text, application, email&#10;&#10;Description automatically generated"/>
+                    <pic:cNvPicPr/>
+                  </pic:nvPicPr>
+                  <pic:blipFill>
+                    <a:blip r:embed="rId5" cstate="print">
+                      <a:extLst>
+                        <a:ext uri="{28A0092B-C50C-407E-A947-70E740481C1C}">
+                          <a14:useLocalDpi xmlns:a14="http://schemas.microsoft.com/office/drawing/2010/main" val="0"/>
+                        </a:ext>
+                      </a:extLst>
+                    </a:blip>
+                    <a:stretch>
+                      <a:fillRect/>
+                    </a:stretch>
+                  </pic:blipFill>
+                  <pic:spPr>
+                    <a:xfrm>
+                      <a:off x="0" y="0"/>
+                      <a:ext cx="2763415" cy="2087027"/>
+                    </a:xfrm>
+                    <a:prstGeom prst="rect">
+                      <a:avLst/>
+                    </a:prstGeom>
+                  </pic:spPr>
+                </pic:pic>
+              </a:graphicData>
+            </a:graphic>
+          </wp:inline>
+        </w:drawing>
+      </w:r>
+    </w:p>
+    <w:p/>
+    <w:p/>
+    <w:p/>
     <w:p/>
     <w:p>
       <w:pPr>
@@ -80,7 +151,7 @@
                       <wp:cNvGraphicFramePr/>
                       <a:graphic xmlns:a="http://schemas.openxmlformats.org/drawingml/2006/main">
                         <a:graphicData uri="http://schemas.microsoft.com/office/word/2010/wordprocessingInk">
-                          <w14:contentPart bwMode="auto" r:id="rId4">
+                          <w14:contentPart bwMode="auto" r:id="rId6">
                             <w14:nvContentPartPr>
                               <w14:cNvContentPartPr/>
                             </w14:nvContentPartPr>
@@ -102,7 +173,7 @@
                 </mc:Choice>
                 <mc:Fallback>
                   <w:pict>
-                    <v:shapetype w14:anchorId="26631C9E" id="_x0000_t75" coordsize="21600,21600" o:spt="75" o:preferrelative="t" path="m@4@5l@4@11@9@11@9@5xe" filled="f" stroked="f">
+                    <v:shapetype w14:anchorId="15B07313" id="_x0000_t75" coordsize="21600,21600" o:spt="75" o:preferrelative="t" path="m@4@5l@4@11@9@11@9@5xe" filled="f" stroked="f">
                       <v:stroke joinstyle="miter"/>
                       <v:formulas>
                         <v:f eqn="if lineDrawn pixelLineWidth 0"/>
@@ -122,7 +193,7 @@
                       <o:lock v:ext="edit" aspectratio="t"/>
                     </v:shapetype>
                     <v:shape id="Ink 2" o:spid="_x0000_s1026" type="#_x0000_t75" style="position:absolute;margin-left:98.3pt;margin-top:51.85pt;width:330.35pt;height:45.7pt;z-index:251663360;visibility:visible;mso-wrap-style:square;mso-width-percent:0;mso-height-percent:0;mso-wrap-distance-left:9pt;mso-wrap-distance-top:0;mso-wrap-distance-right:9pt;mso-wrap-distance-bottom:0;mso-position-horizontal:absolute;mso-position-horizontal-relative:text;mso-position-vertical:absolute;mso-position-vertical-relative:text;mso-width-percent:0;mso-height-percent:0;mso-width-relative:margin;mso-height-relative:margin" o:gfxdata="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">
-                      <v:imagedata r:id="rId5" o:title=""/>
+                      <v:imagedata r:id="rId7" o:title=""/>
                     </v:shape>
                   </w:pict>
                 </mc:Fallback>
@@ -801,10 +872,7 @@
             </w:r>
             <w:proofErr w:type="spellEnd"/>
             <w:r>
-              <w:t>=</w:t>
-            </w:r>
-            <w:r>
-              <w:t>1</w:t>
+              <w:t>=1</w:t>
             </w:r>
           </w:p>
         </w:tc>
@@ -1113,14 +1181,12 @@
           <w:p>
             <w:proofErr w:type="spellStart"/>
             <w:r>
+              <w:lastRenderedPageBreak/>
               <w:t>i</w:t>
             </w:r>
             <w:proofErr w:type="spellEnd"/>
             <w:r>
-              <w:t>=</w:t>
-            </w:r>
-            <w:r>
-              <w:t>2</w:t>
+              <w:t>=2</w:t>
             </w:r>
           </w:p>
         </w:tc>
@@ -1433,10 +1499,7 @@
             </w:r>
             <w:proofErr w:type="spellEnd"/>
             <w:r>
-              <w:t>=</w:t>
-            </w:r>
-            <w:r>
-              <w:t>3</w:t>
+              <w:t>=3</w:t>
             </w:r>
           </w:p>
         </w:tc>
@@ -1753,10 +1816,7 @@
     </w:p>
     <w:p>
       <w:r>
-        <w:t>Ex. 1.</w:t>
-      </w:r>
-      <w:r>
-        <w:t>10</w:t>
+        <w:t>Ex. 1.10</w:t>
       </w:r>
     </w:p>
     <w:p/>
@@ -1802,6 +1862,89 @@
       </w:r>
     </w:p>
     <w:p/>
+    <w:p/>
+    <w:p>
+      <w:pPr>
+        <w:pBdr>
+          <w:top w:val="single" w:sz="4" w:space="0" w:color="auto"/>
+        </w:pBdr>
+      </w:pPr>
+    </w:p>
+    <w:p>
+      <w:r>
+        <w:t>Ex. 1.1</w:t>
+      </w:r>
+      <w:r>
+        <w:t>2</w:t>
+      </w:r>
+    </w:p>
+    <w:p/>
+    <w:p>
+      <w:pPr>
+        <w:pStyle w:val="ListParagraph"/>
+        <w:numPr>
+          <w:ilvl w:val="0"/>
+          <w:numId w:val="1"/>
+        </w:numPr>
+        <w:rPr>
+          <w:b/>
+          <w:bCs/>
+        </w:rPr>
+      </w:pPr>
+      <w:r>
+        <w:t xml:space="preserve">The probability of shared birthday for 10 people is </w:t>
+      </w:r>
+      <w:r>
+        <w:rPr>
+          <w:b/>
+          <w:bCs/>
+        </w:rPr>
+        <w:t>0.1149</w:t>
+      </w:r>
+      <w:r>
+        <w:rPr>
+          <w:b/>
+          <w:bCs/>
+        </w:rPr>
+        <w:t>.</w:t>
+      </w:r>
+    </w:p>
+    <w:p/>
+    <w:p>
+      <w:pPr>
+        <w:pStyle w:val="ListParagraph"/>
+        <w:numPr>
+          <w:ilvl w:val="0"/>
+          <w:numId w:val="1"/>
+        </w:numPr>
+      </w:pPr>
+      <w:r>
+        <w:t xml:space="preserve">For a better than 50% chance </w:t>
+      </w:r>
+      <w:r>
+        <w:t xml:space="preserve">(p=0.5327) </w:t>
+      </w:r>
+      <w:r>
+        <w:t xml:space="preserve">of seeing the same birthday, </w:t>
+      </w:r>
+      <w:r>
+        <w:t xml:space="preserve">at least </w:t>
+      </w:r>
+      <w:r>
+        <w:rPr>
+          <w:b/>
+          <w:bCs/>
+        </w:rPr>
+        <w:t>24</w:t>
+      </w:r>
+      <w:r>
+        <w:t xml:space="preserve"> people are needed.</w:t>
+      </w:r>
+    </w:p>
+    <w:p/>
+    <w:p/>
+    <w:p/>
+    <w:p/>
     <w:sectPr>
       <w:pgSz w:w="12240" w:h="15840"/>
       <w:pgMar w:top="1440" w:right="1440" w:bottom="1440" w:left="1440" w:header="720" w:footer="720" w:gutter="0"/>
@@ -1810,6 +1953,100 @@
     </w:sectPr>
   </w:body>
 </w:document>
+</file>
+
+<file path=word/numbering.xml><?xml version="1.0" encoding="utf-8"?>
+<w:numbering xmlns:wpc="http://schemas.microsoft.com/office/word/2010/wordprocessingCanvas" xmlns:cx="http://schemas.microsoft.com/office/drawing/2014/chartex" xmlns:cx1="http://schemas.microsoft.com/office/drawing/2015/9/8/chartex" xmlns:cx2="http://schemas.microsoft.com/office/drawing/2015/10/21/chartex" xmlns:cx3="http://schemas.microsoft.com/office/drawing/2016/5/9/chartex" xmlns:cx4="http://schemas.microsoft.com/office/drawing/2016/5/10/chartex" xmlns:cx5="http://schemas.microsoft.com/office/drawing/2016/5/11/chartex" xmlns:cx6="http://schemas.microsoft.com/office/drawing/2016/5/12/chartex" xmlns:cx7="http://schemas.microsoft.com/office/drawing/2016/5/13/chartex" xmlns:cx8="http://schemas.microsoft.com/office/drawing/2016/5/14/chartex" xmlns:mc="http://schemas.openxmlformats.org/markup-compatibility/2006" xmlns:aink="http://schemas.microsoft.com/office/drawing/2016/ink" xmlns:am3d="http://schemas.microsoft.com/office/drawing/2017/model3d" xmlns:o="urn:schemas-microsoft-com:office:office" xmlns:oel="http://schemas.microsoft.com/office/2019/extlst" xmlns:r="http://schemas.openxmlformats.org/officeDocument/2006/relationships" xmlns:m="http://schemas.openxmlformats.org/officeDocument/2006/math" xmlns:v="urn:schemas-microsoft-com:vml" xmlns:wp14="http://schemas.microsoft.com/office/word/2010/wordprocessingDrawing" xmlns:wp="http://schemas.openxmlformats.org/drawingml/2006/wordprocessingDrawing" xmlns:w10="urn:schemas-microsoft-com:office:word" xmlns:w="http://schemas.openxmlformats.org/wordprocessingml/2006/main" xmlns:w14="http://schemas.microsoft.com/office/word/2010/wordml" xmlns:w15="http://schemas.microsoft.com/office/word/2012/wordml" xmlns:w16cex="http://schemas.microsoft.com/office/word/2018/wordml/cex" xmlns:w16cid="http://schemas.microsoft.com/office/word/2016/wordml/cid" xmlns:w16="http://schemas.microsoft.com/office/word/2018/wordml" xmlns:w16sdtdh="http://schemas.microsoft.com/office/word/2020/wordml/sdtdatahash" xmlns:w16se="http://schemas.microsoft.com/office/word/2015/wordml/symex" xmlns:wpg="http://schemas.microsoft.com/office/word/2010/wordprocessingGroup" xmlns:wpi="http://schemas.microsoft.com/office/word/2010/wordprocessingInk" xmlns:wne="http://schemas.microsoft.com/office/word/2006/wordml" xmlns:wps="http://schemas.microsoft.com/office/word/2010/wordprocessingShape" mc:Ignorable="w14 w15 w16se w16cid w16 w16cex w16sdtdh wp14">
+  <w:abstractNum w:abstractNumId="0" w15:restartNumberingAfterBreak="0">
+    <w:nsid w:val="0894459A"/>
+    <w:multiLevelType w:val="hybridMultilevel"/>
+    <w:tmpl w:val="AE627F4A"/>
+    <w:lvl w:ilvl="0" w:tplc="0409000F">
+      <w:start w:val="1"/>
+      <w:numFmt w:val="decimal"/>
+      <w:lvlText w:val="%1."/>
+      <w:lvlJc w:val="left"/>
+      <w:pPr>
+        <w:ind w:left="720" w:hanging="360"/>
+      </w:pPr>
+    </w:lvl>
+    <w:lvl w:ilvl="1" w:tplc="04090019" w:tentative="1">
+      <w:start w:val="1"/>
+      <w:numFmt w:val="lowerLetter"/>
+      <w:lvlText w:val="%2."/>
+      <w:lvlJc w:val="left"/>
+      <w:pPr>
+        <w:ind w:left="1440" w:hanging="360"/>
+      </w:pPr>
+    </w:lvl>
+    <w:lvl w:ilvl="2" w:tplc="0409001B" w:tentative="1">
+      <w:start w:val="1"/>
+      <w:numFmt w:val="lowerRoman"/>
+      <w:lvlText w:val="%3."/>
+      <w:lvlJc w:val="right"/>
+      <w:pPr>
+        <w:ind w:left="2160" w:hanging="180"/>
+      </w:pPr>
+    </w:lvl>
+    <w:lvl w:ilvl="3" w:tplc="0409000F" w:tentative="1">
+      <w:start w:val="1"/>
+      <w:numFmt w:val="decimal"/>
+      <w:lvlText w:val="%4."/>
+      <w:lvlJc w:val="left"/>
+      <w:pPr>
+        <w:ind w:left="2880" w:hanging="360"/>
+      </w:pPr>
+    </w:lvl>
+    <w:lvl w:ilvl="4" w:tplc="04090019" w:tentative="1">
+      <w:start w:val="1"/>
+      <w:numFmt w:val="lowerLetter"/>
+      <w:lvlText w:val="%5."/>
+      <w:lvlJc w:val="left"/>
+      <w:pPr>
+        <w:ind w:left="3600" w:hanging="360"/>
+      </w:pPr>
+    </w:lvl>
+    <w:lvl w:ilvl="5" w:tplc="0409001B" w:tentative="1">
+      <w:start w:val="1"/>
+      <w:numFmt w:val="lowerRoman"/>
+      <w:lvlText w:val="%6."/>
+      <w:lvlJc w:val="right"/>
+      <w:pPr>
+        <w:ind w:left="4320" w:hanging="180"/>
+      </w:pPr>
+    </w:lvl>
+    <w:lvl w:ilvl="6" w:tplc="0409000F" w:tentative="1">
+      <w:start w:val="1"/>
+      <w:numFmt w:val="decimal"/>
+      <w:lvlText w:val="%7."/>
+      <w:lvlJc w:val="left"/>
+      <w:pPr>
+        <w:ind w:left="5040" w:hanging="360"/>
+      </w:pPr>
+    </w:lvl>
+    <w:lvl w:ilvl="7" w:tplc="04090019" w:tentative="1">
+      <w:start w:val="1"/>
+      <w:numFmt w:val="lowerLetter"/>
+      <w:lvlText w:val="%8."/>
+      <w:lvlJc w:val="left"/>
+      <w:pPr>
+        <w:ind w:left="5760" w:hanging="360"/>
+      </w:pPr>
+    </w:lvl>
+    <w:lvl w:ilvl="8" w:tplc="0409001B" w:tentative="1">
+      <w:start w:val="1"/>
+      <w:numFmt w:val="lowerRoman"/>
+      <w:lvlText w:val="%9."/>
+      <w:lvlJc w:val="right"/>
+      <w:pPr>
+        <w:ind w:left="6480" w:hanging="180"/>
+      </w:pPr>
+    </w:lvl>
+  </w:abstractNum>
+  <w:num w:numId="1" w16cid:durableId="1576474805">
+    <w:abstractNumId w:val="0"/>
+  </w:num>
+</w:numbering>
 </file>
 
 <file path=word/styles.xml><?xml version="1.0" encoding="utf-8"?>
@@ -2250,6 +2487,17 @@
       </w:tblBorders>
     </w:tblPr>
   </w:style>
+  <w:style w:type="paragraph" w:styleId="ListParagraph">
+    <w:name w:val="List Paragraph"/>
+    <w:basedOn w:val="Normal"/>
+    <w:uiPriority w:val="34"/>
+    <w:qFormat/>
+    <w:rsid w:val="00C43013"/>
+    <w:pPr>
+      <w:ind w:left="720"/>
+      <w:contextualSpacing/>
+    </w:pPr>
+  </w:style>
 </w:styles>
 </file>
 

</xml_diff>

<commit_message>
added OddNumbersAagain and Ex. 1.14
</commit_message>
<xml_diff>
--- a/module1.docx
+++ b/module1.docx
@@ -1943,6 +1943,161 @@
     </w:p>
     <w:p/>
     <w:p/>
+    <w:p/>
+    <w:p>
+      <w:pPr>
+        <w:pBdr>
+          <w:top w:val="single" w:sz="4" w:space="0" w:color="auto"/>
+        </w:pBdr>
+      </w:pPr>
+    </w:p>
+    <w:p>
+      <w:r>
+        <w:t>Ex. 1.1</w:t>
+      </w:r>
+      <w:r>
+        <w:t>4</w:t>
+      </w:r>
+    </w:p>
+    <w:p/>
+    <w:p>
+      <w:r>
+        <w:t xml:space="preserve">The first problem occurs when odds2 is sent for printing to </w:t>
+      </w:r>
+      <w:proofErr w:type="spellStart"/>
+      <w:proofErr w:type="gramStart"/>
+      <w:r>
+        <w:t>printWithWhile</w:t>
+      </w:r>
+      <w:proofErr w:type="spellEnd"/>
+      <w:r>
+        <w:t>(</w:t>
+      </w:r>
+      <w:proofErr w:type="gramEnd"/>
+      <w:r>
+        <w:t xml:space="preserve">) and </w:t>
+      </w:r>
+      <w:proofErr w:type="spellStart"/>
+      <w:r>
+        <w:t>printWithDo</w:t>
+      </w:r>
+      <w:proofErr w:type="spellEnd"/>
+      <w:r>
+        <w:t>(). This is an empty array, so an attempt to print it generates a runtime error: “</w:t>
+      </w:r>
+      <w:r>
+        <w:t xml:space="preserve">Exception in thread "main" </w:t>
+      </w:r>
+      <w:proofErr w:type="spellStart"/>
+      <w:proofErr w:type="gramStart"/>
+      <w:r>
+        <w:t>java.lang</w:t>
+      </w:r>
+      <w:proofErr w:type="gramEnd"/>
+      <w:r>
+        <w:t>.ArrayIndexOutOfBoundsException</w:t>
+      </w:r>
+      <w:proofErr w:type="spellEnd"/>
+      <w:r>
+        <w:t>: Index 0 out of bounds for length 0</w:t>
+      </w:r>
+      <w:r>
+        <w:t xml:space="preserve">.” To fix </w:t>
+      </w:r>
+      <w:r>
+        <w:lastRenderedPageBreak/>
+        <w:t xml:space="preserve">this problem, I added an if-else statement to </w:t>
+      </w:r>
+      <w:proofErr w:type="spellStart"/>
+      <w:r>
+        <w:t>printTwice</w:t>
+      </w:r>
+      <w:proofErr w:type="spellEnd"/>
+      <w:r>
+        <w:t>(). Now the array is sent for printing only if its length is greater than 0.</w:t>
+      </w:r>
+    </w:p>
+    <w:p/>
+    <w:p>
+      <w:r>
+        <w:t xml:space="preserve">The second problem occurs because the while statement in printWithWhile2() lacks curly braces. Thus it repeats only the one statement immediately following it: </w:t>
+      </w:r>
+      <w:proofErr w:type="spellStart"/>
+      <w:r>
+        <w:t>System.out.print</w:t>
+      </w:r>
+      <w:proofErr w:type="spellEnd"/>
+      <w:r>
+        <w:t xml:space="preserve"> </w:t>
+      </w:r>
+      <w:proofErr w:type="gramStart"/>
+      <w:r>
+        <w:t>(“ “</w:t>
+      </w:r>
+      <w:proofErr w:type="gramEnd"/>
+      <w:r>
+        <w:t xml:space="preserve"> + A[</w:t>
+      </w:r>
+      <w:proofErr w:type="spellStart"/>
+      <w:r>
+        <w:t>i</w:t>
+      </w:r>
+      <w:proofErr w:type="spellEnd"/>
+      <w:r>
+        <w:t xml:space="preserve">]). This statement falls into an infinite loop because the condition </w:t>
+      </w:r>
+      <w:proofErr w:type="spellStart"/>
+      <w:r>
+        <w:t>i</w:t>
+      </w:r>
+      <w:proofErr w:type="spellEnd"/>
+      <w:r>
+        <w:t>&lt;</w:t>
+      </w:r>
+      <w:proofErr w:type="spellStart"/>
+      <w:r>
+        <w:t>A.length</w:t>
+      </w:r>
+      <w:proofErr w:type="spellEnd"/>
+      <w:r>
+        <w:t xml:space="preserve"> in the while statement never changes (the program never reaches the </w:t>
+      </w:r>
+      <w:proofErr w:type="spellStart"/>
+      <w:r>
+        <w:t>i</w:t>
+      </w:r>
+      <w:proofErr w:type="spellEnd"/>
+      <w:r>
+        <w:t xml:space="preserve">++ statement). To fix this bug, I added curly braces so that both </w:t>
+      </w:r>
+      <w:proofErr w:type="spellStart"/>
+      <w:r>
+        <w:t>System.out.print</w:t>
+      </w:r>
+      <w:proofErr w:type="spellEnd"/>
+      <w:r>
+        <w:t xml:space="preserve"> (“ “ + A[</w:t>
+      </w:r>
+      <w:proofErr w:type="spellStart"/>
+      <w:r>
+        <w:t>i</w:t>
+      </w:r>
+      <w:proofErr w:type="spellEnd"/>
+      <w:r>
+        <w:t>])</w:t>
+      </w:r>
+      <w:r>
+        <w:t xml:space="preserve"> and </w:t>
+      </w:r>
+      <w:proofErr w:type="spellStart"/>
+      <w:r>
+        <w:t>i</w:t>
+      </w:r>
+      <w:proofErr w:type="spellEnd"/>
+      <w:r>
+        <w:t>++ are both included in the while loop.</w:t>
+      </w:r>
+    </w:p>
     <w:p/>
     <w:p/>
     <w:sectPr>

</xml_diff>